<commit_message>
Nuevo Enunciado Proyecto Final
</commit_message>
<xml_diff>
--- a/ENUNCIADOS EJERCICIOS FINALES PARADIGMAS DE PROGRAMACIÓN 2025.docx
+++ b/ENUNCIADOS EJERCICIOS FINALES PARADIGMAS DE PROGRAMACIÓN 2025.docx
@@ -218,14 +218,7 @@
         <w:rPr>
           <w:lang w:val="es-ES"/>
         </w:rPr>
-        <w:t xml:space="preserve">Viernes 31 de </w:t>
-      </w:r>
-      <w:proofErr w:type="gramStart"/>
-      <w:r>
-        <w:rPr>
-          <w:lang w:val="es-ES"/>
-        </w:rPr>
-        <w:t>Octubre</w:t>
+        <w:t>Viernes 31 de Octubre</w:t>
       </w:r>
       <w:r>
         <w:rPr>
@@ -237,14 +230,7 @@
         <w:rPr>
           <w:lang w:val="es-ES"/>
         </w:rPr>
-        <w:t>.</w:t>
-      </w:r>
-      <w:proofErr w:type="gramEnd"/>
-      <w:r>
-        <w:rPr>
-          <w:lang w:val="es-ES"/>
-        </w:rPr>
-        <w:t xml:space="preserve"> </w:t>
+        <w:t xml:space="preserve">. </w:t>
       </w:r>
     </w:p>
     <w:p>
@@ -282,19 +268,11 @@
         </w:rPr>
         <w:t xml:space="preserve">Grupo POO: </w:t>
       </w:r>
-      <w:proofErr w:type="gramStart"/>
-      <w:r>
-        <w:rPr>
-          <w:lang w:val="es-ES"/>
-        </w:rPr>
-        <w:t>Jueves</w:t>
-      </w:r>
-      <w:proofErr w:type="gramEnd"/>
-      <w:r>
-        <w:rPr>
-          <w:lang w:val="es-ES"/>
-        </w:rPr>
-        <w:t xml:space="preserve"> 13 de Noviembre</w:t>
+      <w:r>
+        <w:rPr>
+          <w:lang w:val="es-ES"/>
+        </w:rPr>
+        <w:t>Jueves 13 de Noviembre</w:t>
       </w:r>
       <w:r>
         <w:rPr>
@@ -376,6 +354,9 @@
           </w:tcPr>
           <w:p>
             <w:r>
+              <w:rPr>
+                <w:highlight w:val="green"/>
+              </w:rPr>
               <w:t>Diseño</w:t>
             </w:r>
           </w:p>
@@ -385,18 +366,10 @@
               <w:t>Diagrama de clases</w:t>
             </w:r>
             <w:r>
-              <w:t xml:space="preserve"> se presenta en </w:t>
-            </w:r>
-            <w:proofErr w:type="gramStart"/>
-            <w:r>
-              <w:t xml:space="preserve">modo </w:t>
-            </w:r>
-            <w:r>
-              <w:t xml:space="preserve"> Extendido</w:t>
-            </w:r>
-            <w:proofErr w:type="gramEnd"/>
-            <w:r>
-              <w:t>:</w:t>
+              <w:t xml:space="preserve"> se presenta en modo </w:t>
+            </w:r>
+            <w:r>
+              <w:t xml:space="preserve"> Extendido:</w:t>
             </w:r>
           </w:p>
           <w:p>
@@ -603,13 +576,16 @@
           </w:tcPr>
           <w:p>
             <w:r>
+              <w:rPr>
+                <w:highlight w:val="green"/>
+              </w:rPr>
               <w:t>50</w:t>
             </w:r>
             <w:r>
+              <w:rPr>
+                <w:highlight w:val="green"/>
+              </w:rPr>
               <w:t xml:space="preserve"> PUNTOS</w:t>
-            </w:r>
-            <w:r>
-              <w:t xml:space="preserve"> – Equivale al 20% del 3er parcial</w:t>
             </w:r>
           </w:p>
         </w:tc>
@@ -618,6 +594,26 @@
     <w:p/>
     <w:p>
       <w:r>
+        <w:rPr>
+          <w:highlight w:val="yellow"/>
+        </w:rPr>
+        <w:t>ES OBLIGATORIO TENER EL DISEÑO EVALUADO</w:t>
+      </w:r>
+      <w:r>
+        <w:rPr>
+          <w:highlight w:val="yellow"/>
+        </w:rPr>
+        <w:t>,</w:t>
+      </w:r>
+      <w:r>
+        <w:rPr>
+          <w:highlight w:val="yellow"/>
+        </w:rPr>
+        <w:t xml:space="preserve"> PARA ACCEDER A LO SIGUIENTE:</w:t>
+      </w:r>
+    </w:p>
+    <w:p>
+      <w:r>
         <w:t xml:space="preserve">Implementación </w:t>
       </w:r>
       <w:r>
@@ -637,29 +633,6 @@
       </w:r>
       <w:r>
         <w:t>:</w:t>
-      </w:r>
-    </w:p>
-    <w:p>
-      <w:r>
-        <w:rPr>
-          <w:highlight w:val="yellow"/>
-        </w:rPr>
-        <w:t>ES OBLIGATORIO TENER EL DISEÑO EVALUADO</w:t>
-      </w:r>
-      <w:r>
-        <w:rPr>
-          <w:highlight w:val="yellow"/>
-        </w:rPr>
-        <w:t>,</w:t>
-      </w:r>
-      <w:r>
-        <w:rPr>
-          <w:highlight w:val="yellow"/>
-        </w:rPr>
-        <w:t xml:space="preserve"> PARA ACCEDER A LO SIGUIENTE:</w:t>
-      </w:r>
-      <w:r>
-        <w:t xml:space="preserve"> </w:t>
       </w:r>
     </w:p>
     <w:tbl>
@@ -980,15 +953,7 @@
               <w:t>3</w:t>
             </w:r>
             <w:r>
-              <w:t xml:space="preserve"> </w:t>
-            </w:r>
-            <w:proofErr w:type="gramStart"/>
-            <w:r>
-              <w:t>Puntos</w:t>
-            </w:r>
-            <w:proofErr w:type="gramEnd"/>
-            <w:r>
-              <w:t xml:space="preserve"> por aspecto</w:t>
+              <w:t xml:space="preserve"> Puntos por aspecto</w:t>
             </w:r>
             <w:r>
               <w:t xml:space="preserve"> (6 puntos en total)</w:t>
@@ -999,125 +964,318 @@
     </w:tbl>
     <w:p/>
     <w:p>
-      <w:commentRangeStart w:id="0"/>
-      <w:r>
-        <w:t>Hasta acá van 30 puntos, una biblioteca funcionando correc</w:t>
-      </w:r>
-      <w:r>
-        <w:t>t</w:t>
-      </w:r>
-      <w:r>
-        <w:t>amente.</w:t>
-      </w:r>
-      <w:r>
-        <w:t xml:space="preserve"> Para demostrar esto deben presentar mínimo un </w:t>
-      </w:r>
-      <w:r>
-        <w:t xml:space="preserve">ensamblado que incorpore la biblioteca y desde el </w:t>
+      <w:r>
+        <w:rPr>
+          <w:highlight w:val="green"/>
+        </w:rPr>
+        <w:t>Hasta acá van 30 puntos</w:t>
+      </w:r>
+    </w:p>
+    <w:p/>
+    <w:tbl>
+      <w:tblPr>
+        <w:tblStyle w:val="Tablaconcuadrcula"/>
+        <w:tblW w:w="0" w:type="auto"/>
+        <w:tblLook w:val="04A0" w:firstRow="1" w:lastRow="0" w:firstColumn="1" w:lastColumn="0" w:noHBand="0" w:noVBand="1"/>
+      </w:tblPr>
+      <w:tblGrid>
+        <w:gridCol w:w="4414"/>
+        <w:gridCol w:w="4414"/>
+      </w:tblGrid>
+      <w:tr>
+        <w:tc>
+          <w:tcPr>
+            <w:tcW w:w="4414" w:type="dxa"/>
+            <w:shd w:val="clear" w:color="auto" w:fill="E7E6E6" w:themeFill="background2"/>
+          </w:tcPr>
+          <w:p>
+            <w:pPr>
+              <w:jc w:val="center"/>
+            </w:pPr>
+            <w:r>
+              <w:t>Estudiantes Sistemas</w:t>
+            </w:r>
+          </w:p>
+        </w:tc>
+        <w:tc>
+          <w:tcPr>
+            <w:tcW w:w="4414" w:type="dxa"/>
+            <w:shd w:val="clear" w:color="auto" w:fill="E7E6E6" w:themeFill="background2"/>
+          </w:tcPr>
+          <w:p>
+            <w:pPr>
+              <w:jc w:val="center"/>
+            </w:pPr>
+            <w:r>
+              <w:t>Estudiantes Ciencia de Datos</w:t>
+            </w:r>
+          </w:p>
+        </w:tc>
+      </w:tr>
+      <w:tr>
+        <w:tc>
+          <w:tcPr>
+            <w:tcW w:w="4414" w:type="dxa"/>
+          </w:tcPr>
+          <w:p>
+            <w:r>
+              <w:t xml:space="preserve">Para demostrar esto deben presentar: mínimo un ensamblado que incorpore la biblioteca y desde el </w:t>
+            </w:r>
+            <w:proofErr w:type="spellStart"/>
+            <w:r>
+              <w:t>program.cs</w:t>
+            </w:r>
+            <w:proofErr w:type="spellEnd"/>
+            <w:r>
+              <w:t xml:space="preserve"> se haga una demostración por medio de instrucciones, que la biblioteca </w:t>
+            </w:r>
+            <w:r>
+              <w:lastRenderedPageBreak/>
+              <w:t xml:space="preserve">funciona de acuerdo con el enunciado. </w:t>
+            </w:r>
+            <w:commentRangeStart w:id="0"/>
+            <w:commentRangeEnd w:id="0"/>
+            <w:r>
+              <w:rPr>
+                <w:rStyle w:val="Refdecomentario"/>
+              </w:rPr>
+              <w:commentReference w:id="0"/>
+            </w:r>
+            <w:r>
+              <w:t xml:space="preserve"> </w:t>
+            </w:r>
+            <w:r>
+              <w:t>Debe evidenciarse:</w:t>
+            </w:r>
+          </w:p>
+          <w:p>
+            <w:r>
+              <w:t>El uso de las clases de la biblioteca</w:t>
+            </w:r>
+          </w:p>
+          <w:p>
+            <w:r>
+              <w:t>Carga de los datos de las clases básicas desde un archivo</w:t>
+            </w:r>
+          </w:p>
+          <w:p>
+            <w:r>
+              <w:t>El manejo de eventos correctamente</w:t>
+            </w:r>
+          </w:p>
+          <w:p>
+            <w:r>
+              <w:t>El manejo de aspectos correctamente</w:t>
+            </w:r>
+          </w:p>
+          <w:p>
+            <w:r>
+              <w:t xml:space="preserve">El manejo de servicios </w:t>
+            </w:r>
+            <w:proofErr w:type="spellStart"/>
+            <w:r>
+              <w:t>corrrectamente</w:t>
+            </w:r>
+            <w:proofErr w:type="spellEnd"/>
+          </w:p>
+          <w:p/>
+          <w:p>
+            <w:r>
+              <w:rPr>
+                <w:highlight w:val="green"/>
+              </w:rPr>
+              <w:t xml:space="preserve">5 </w:t>
+            </w:r>
+            <w:r>
+              <w:rPr>
+                <w:highlight w:val="green"/>
+              </w:rPr>
+              <w:t xml:space="preserve"> puntos</w:t>
+            </w:r>
+            <w:r>
+              <w:t xml:space="preserve"> </w:t>
+            </w:r>
+          </w:p>
+          <w:p/>
+          <w:p>
+            <w:r>
+              <w:t xml:space="preserve">Implementación de la biblioteca en un proyecto MVC con interface Web. </w:t>
+            </w:r>
+            <w:r>
+              <w:t>15</w:t>
+            </w:r>
+            <w:r>
+              <w:t xml:space="preserve"> puntos restantes. El proyecto debe ser similar al mostrado en clase. </w:t>
+            </w:r>
+          </w:p>
+          <w:p/>
+        </w:tc>
+        <w:tc>
+          <w:tcPr>
+            <w:tcW w:w="4414" w:type="dxa"/>
+          </w:tcPr>
+          <w:p>
+            <w:r>
+              <w:lastRenderedPageBreak/>
+              <w:t>P</w:t>
+            </w:r>
+            <w:r>
+              <w:t xml:space="preserve">resentar un ensamblado que incorpore la biblioteca y desde el </w:t>
+            </w:r>
+            <w:proofErr w:type="spellStart"/>
+            <w:r>
+              <w:t>program.cs</w:t>
+            </w:r>
+            <w:proofErr w:type="spellEnd"/>
+            <w:r>
+              <w:t xml:space="preserve"> se haga una demostración por medio de instrucciones, que </w:t>
+            </w:r>
+            <w:r>
+              <w:lastRenderedPageBreak/>
+              <w:t xml:space="preserve">la biblioteca funciona de acuerdo con el enunciado. </w:t>
+            </w:r>
+            <w:commentRangeStart w:id="1"/>
+            <w:commentRangeEnd w:id="1"/>
+            <w:r>
+              <w:rPr>
+                <w:rStyle w:val="Refdecomentario"/>
+              </w:rPr>
+              <w:commentReference w:id="1"/>
+            </w:r>
+            <w:r>
+              <w:t>Debe evidenciarse:</w:t>
+            </w:r>
+          </w:p>
+          <w:p>
+            <w:r>
+              <w:t>El uso de las clases de la biblioteca</w:t>
+            </w:r>
+          </w:p>
+          <w:p>
+            <w:r>
+              <w:t>C</w:t>
+            </w:r>
+            <w:r>
+              <w:t>arga</w:t>
+            </w:r>
+            <w:r>
+              <w:t xml:space="preserve"> de</w:t>
+            </w:r>
+            <w:r>
+              <w:t xml:space="preserve"> los datos</w:t>
+            </w:r>
+            <w:r>
+              <w:t xml:space="preserve"> de las clases</w:t>
+            </w:r>
+            <w:r>
+              <w:t xml:space="preserve"> básic</w:t>
+            </w:r>
+            <w:r>
+              <w:t>a</w:t>
+            </w:r>
+            <w:r>
+              <w:t xml:space="preserve">s </w:t>
+            </w:r>
+            <w:r>
+              <w:t>desde un archivo</w:t>
+            </w:r>
+          </w:p>
+          <w:p>
+            <w:r>
+              <w:t>El manejo de eventos</w:t>
+            </w:r>
+            <w:r>
+              <w:t xml:space="preserve"> correctamente</w:t>
+            </w:r>
+          </w:p>
+          <w:p>
+            <w:r>
+              <w:t>El manejo de aspectos correctamente</w:t>
+            </w:r>
+          </w:p>
+          <w:p>
+            <w:r>
+              <w:t>El manejo de servicios</w:t>
+            </w:r>
+            <w:r>
+              <w:t xml:space="preserve"> </w:t>
+            </w:r>
+            <w:proofErr w:type="spellStart"/>
+            <w:r>
+              <w:t>corrrectamente</w:t>
+            </w:r>
+            <w:proofErr w:type="spellEnd"/>
+          </w:p>
+          <w:p/>
+          <w:p>
+            <w:r>
+              <w:rPr>
+                <w:highlight w:val="green"/>
+              </w:rPr>
+              <w:t>20 puntos</w:t>
+            </w:r>
+          </w:p>
+        </w:tc>
+      </w:tr>
+    </w:tbl>
+    <w:p/>
+    <w:p>
+      <w:r>
+        <w:rPr>
+          <w:highlight w:val="yellow"/>
+        </w:rPr>
+        <w:t>SI HICIERON BIEN LO ANTERIOR</w:t>
+      </w:r>
+      <w:r>
+        <w:rPr>
+          <w:highlight w:val="yellow"/>
+        </w:rPr>
+        <w:t xml:space="preserve"> Y </w:t>
+      </w:r>
+      <w:r>
+        <w:rPr>
+          <w:highlight w:val="yellow"/>
+        </w:rPr>
+        <w:t xml:space="preserve">SACARON </w:t>
+      </w:r>
+      <w:r>
+        <w:rPr>
+          <w:highlight w:val="yellow"/>
+        </w:rPr>
+        <w:t xml:space="preserve">MÍNIMO </w:t>
+      </w:r>
+      <w:r>
+        <w:rPr>
+          <w:highlight w:val="yellow"/>
+        </w:rPr>
+        <w:t>40 PUNTOS, PUEDEN ACCEDER A LO SIGUIENTE</w:t>
+      </w:r>
+      <w:r>
+        <w:rPr>
+          <w:highlight w:val="yellow"/>
+        </w:rPr>
+        <w:t>:</w:t>
+      </w:r>
+      <w:r>
+        <w:t xml:space="preserve"> </w:t>
+      </w:r>
+    </w:p>
+    <w:p>
+      <w:r>
+        <w:t xml:space="preserve">La implementación adicional de los Eventos completos en el proyecto MVC, le permite subir adicional 0,3 a </w:t>
+      </w:r>
+      <w:r>
+        <w:t>una sola</w:t>
+      </w:r>
+      <w:r>
+        <w:t xml:space="preserve"> nota que escoja entre estas: </w:t>
       </w:r>
       <w:proofErr w:type="spellStart"/>
       <w:r>
-        <w:t>program.cs</w:t>
+        <w:t>quices</w:t>
       </w:r>
       <w:proofErr w:type="spellEnd"/>
       <w:r>
-        <w:t xml:space="preserve"> se haga una demostración </w:t>
-      </w:r>
-      <w:r>
-        <w:t>por medio de instrucciones, que la biblioteca funciona</w:t>
-      </w:r>
-      <w:r>
-        <w:t xml:space="preserve"> de acuerdo con el enunciado</w:t>
-      </w:r>
-      <w:r>
-        <w:t xml:space="preserve">. </w:t>
-      </w:r>
-      <w:commentRangeEnd w:id="0"/>
-      <w:r>
-        <w:rPr>
-          <w:rStyle w:val="Refdecomentario"/>
-        </w:rPr>
-        <w:commentReference w:id="0"/>
-      </w:r>
-    </w:p>
-    <w:p>
-      <w:r>
-        <w:t xml:space="preserve">Implementación de la biblioteca en un proyecto </w:t>
-      </w:r>
-      <w:r>
-        <w:t xml:space="preserve">MVC con interface Web. </w:t>
-      </w:r>
-      <w:r>
-        <w:t>20 puntos</w:t>
-      </w:r>
-      <w:r>
-        <w:t xml:space="preserve"> restantes</w:t>
-      </w:r>
-      <w:r>
-        <w:t>. El proyecto debe ser similar al mostrado en clase</w:t>
-      </w:r>
-      <w:r>
-        <w:t xml:space="preserve">. </w:t>
-      </w:r>
-    </w:p>
-    <w:p>
-      <w:r>
-        <w:rPr>
-          <w:highlight w:val="yellow"/>
-        </w:rPr>
-        <w:t>SI HICIERON BIEN LO ANTERIOR</w:t>
-      </w:r>
-      <w:r>
-        <w:rPr>
-          <w:highlight w:val="yellow"/>
-        </w:rPr>
-        <w:t xml:space="preserve"> Y </w:t>
-      </w:r>
-      <w:r>
-        <w:rPr>
-          <w:highlight w:val="yellow"/>
-        </w:rPr>
-        <w:t xml:space="preserve">SACARON </w:t>
-      </w:r>
-      <w:r>
-        <w:rPr>
-          <w:highlight w:val="yellow"/>
-        </w:rPr>
-        <w:t xml:space="preserve">MÍNIMO </w:t>
-      </w:r>
-      <w:r>
-        <w:rPr>
-          <w:highlight w:val="yellow"/>
-        </w:rPr>
-        <w:t>40 PUNTOS, PUEDEN ACCEDER A LO SIGUIENTE</w:t>
-      </w:r>
-      <w:r>
-        <w:rPr>
-          <w:highlight w:val="yellow"/>
-        </w:rPr>
-        <w:t>:</w:t>
-      </w:r>
-      <w:r>
-        <w:t xml:space="preserve"> </w:t>
-      </w:r>
-    </w:p>
-    <w:p>
-      <w:r>
-        <w:lastRenderedPageBreak/>
-        <w:t xml:space="preserve">La implementación adicional de los Eventos completos en el proyecto MVC, le permite subir adicional 0,3 a </w:t>
-      </w:r>
-      <w:r>
-        <w:t>una sola</w:t>
-      </w:r>
-      <w:r>
-        <w:t xml:space="preserve"> nota que escoja entre estas: </w:t>
-      </w:r>
-      <w:proofErr w:type="spellStart"/>
-      <w:r>
-        <w:t>quices</w:t>
-      </w:r>
-      <w:proofErr w:type="spellEnd"/>
-      <w:r>
         <w:t xml:space="preserve"> 1 y 2 o de los parciales 1 y 2</w:t>
       </w:r>
       <w:r>
@@ -1129,18 +1287,10 @@
         <w:t>La implementación adicional de los Aspectos completos en el proyecto MVC, le permite subir</w:t>
       </w:r>
       <w:r>
-        <w:t xml:space="preserve"> </w:t>
-      </w:r>
-      <w:proofErr w:type="gramStart"/>
-      <w:r>
-        <w:t xml:space="preserve">otro </w:t>
-      </w:r>
-      <w:r>
-        <w:t xml:space="preserve"> 0</w:t>
-      </w:r>
-      <w:proofErr w:type="gramEnd"/>
-      <w:r>
-        <w:t>,3</w:t>
+        <w:t xml:space="preserve"> otro </w:t>
+      </w:r>
+      <w:r>
+        <w:t xml:space="preserve"> 0,3</w:t>
       </w:r>
       <w:r>
         <w:t xml:space="preserve"> adicional</w:t>
@@ -1477,14 +1627,7 @@
         <w:rPr>
           <w:lang w:val="es-ES"/>
         </w:rPr>
-        <w:t xml:space="preserve">Diseñe un diagrama UML e Implemente las siguientes clases en C# que se relacionan en </w:t>
-      </w:r>
-      <w:proofErr w:type="gramStart"/>
-      <w:r>
-        <w:rPr>
-          <w:lang w:val="es-ES"/>
-        </w:rPr>
-        <w:t>un</w:t>
+        <w:t>Diseñe un diagrama UML e Implemente las siguientes clases en C# que se relacionan en un</w:t>
       </w:r>
       <w:r>
         <w:rPr>
@@ -1504,7 +1647,6 @@
         </w:rPr>
         <w:t>universidad</w:t>
       </w:r>
-      <w:proofErr w:type="gramEnd"/>
       <w:r>
         <w:rPr>
           <w:lang w:val="es-ES"/>
@@ -2854,21 +2996,7 @@
         <w:rPr>
           <w:lang w:val="es-ES"/>
         </w:rPr>
-        <w:t xml:space="preserve">episodios o capítulos vistos y para los juegos se van acumulando </w:t>
-      </w:r>
-      <w:proofErr w:type="gramStart"/>
-      <w:r>
-        <w:rPr>
-          <w:lang w:val="es-ES"/>
-        </w:rPr>
-        <w:t>los score</w:t>
-      </w:r>
-      <w:proofErr w:type="gramEnd"/>
-      <w:r>
-        <w:rPr>
-          <w:lang w:val="es-ES"/>
-        </w:rPr>
-        <w:t xml:space="preserve"> que vaya sacando. </w:t>
+        <w:t xml:space="preserve">episodios o capítulos vistos y para los juegos se van acumulando los score que vaya sacando. </w:t>
       </w:r>
       <w:r>
         <w:rPr>
@@ -3004,21 +3132,7 @@
         <w:rPr>
           <w:color w:val="000000" w:themeColor="text1"/>
         </w:rPr>
-        <w:t xml:space="preserve">Se necesita diseñar y desarrollar una solución orientada a objetos, para el manejo de un hotel. En el hotel hay tres tipos de habitaciones: </w:t>
-      </w:r>
-      <w:proofErr w:type="gramStart"/>
-      <w:r>
-        <w:rPr>
-          <w:color w:val="000000" w:themeColor="text1"/>
-        </w:rPr>
-        <w:t>Sencilla(</w:t>
-      </w:r>
-      <w:proofErr w:type="gramEnd"/>
-      <w:r>
-        <w:rPr>
-          <w:color w:val="000000" w:themeColor="text1"/>
-        </w:rPr>
-        <w:t>30), Ejecutiva(10), Suite(5), con la siguiente configuración:</w:t>
+        <w:t>Se necesita diseñar y desarrollar una solución orientada a objetos, para el manejo de un hotel. En el hotel hay tres tipos de habitaciones: Sencilla(30), Ejecutiva(10), Suite(5), con la siguiente configuración:</w:t>
       </w:r>
     </w:p>
     <w:p>
@@ -3355,24 +3469,43 @@
       </w:r>
     </w:p>
   </w:comment>
+  <w:comment w:id="1" w:author="Cesar Augusto Lopez Gallego" w:date="2025-10-16T09:02:00Z" w:initials="CALG">
+    <w:p>
+      <w:pPr>
+        <w:pStyle w:val="Textocomentario"/>
+      </w:pPr>
+      <w:r>
+        <w:rPr>
+          <w:rStyle w:val="Refdecomentario"/>
+        </w:rPr>
+        <w:annotationRef/>
+      </w:r>
+      <w:r>
+        <w:t>Este punto no va para grupos de 3 integrantes. Es decir, un grupo de 3 integrantes debe presentar el proyecto MVC completo.</w:t>
+      </w:r>
+    </w:p>
+  </w:comment>
 </w:comments>
 </file>
 
 <file path=word/commentsExtended.xml><?xml version="1.0" encoding="utf-8"?>
 <w15:commentsEx xmlns:wpc="http://schemas.microsoft.com/office/word/2010/wordprocessingCanvas" xmlns:cx="http://schemas.microsoft.com/office/drawing/2014/chartex" xmlns:cx1="http://schemas.microsoft.com/office/drawing/2015/9/8/chartex" xmlns:cx2="http://schemas.microsoft.com/office/drawing/2015/10/21/chartex" xmlns:cx3="http://schemas.microsoft.com/office/drawing/2016/5/9/chartex" xmlns:cx4="http://schemas.microsoft.com/office/drawing/2016/5/10/chartex" xmlns:cx5="http://schemas.microsoft.com/office/drawing/2016/5/11/chartex" xmlns:cx6="http://schemas.microsoft.com/office/drawing/2016/5/12/chartex" xmlns:cx7="http://schemas.microsoft.com/office/drawing/2016/5/13/chartex" xmlns:cx8="http://schemas.microsoft.com/office/drawing/2016/5/14/chartex" xmlns:mc="http://schemas.openxmlformats.org/markup-compatibility/2006" xmlns:aink="http://schemas.microsoft.com/office/drawing/2016/ink" xmlns:am3d="http://schemas.microsoft.com/office/drawing/2017/model3d" xmlns:o="urn:schemas-microsoft-com:office:office" xmlns:r="http://schemas.openxmlformats.org/officeDocument/2006/relationships" xmlns:m="http://schemas.openxmlformats.org/officeDocument/2006/math" xmlns:v="urn:schemas-microsoft-com:vml" xmlns:wp14="http://schemas.microsoft.com/office/word/2010/wordprocessingDrawing" xmlns:wp="http://schemas.openxmlformats.org/drawingml/2006/wordprocessingDrawing" xmlns:w10="urn:schemas-microsoft-com:office:word" xmlns:w="http://schemas.openxmlformats.org/wordprocessingml/2006/main" xmlns:w14="http://schemas.microsoft.com/office/word/2010/wordml" xmlns:w15="http://schemas.microsoft.com/office/word/2012/wordml" xmlns:w16cex="http://schemas.microsoft.com/office/word/2018/wordml/cex" xmlns:w16cid="http://schemas.microsoft.com/office/word/2016/wordml/cid" xmlns:w16="http://schemas.microsoft.com/office/word/2018/wordml" xmlns:w16sdtdh="http://schemas.microsoft.com/office/word/2020/wordml/sdtdatahash" xmlns:w16se="http://schemas.microsoft.com/office/word/2015/wordml/symex" xmlns:wpg="http://schemas.microsoft.com/office/word/2010/wordprocessingGroup" xmlns:wpi="http://schemas.microsoft.com/office/word/2010/wordprocessingInk" xmlns:wne="http://schemas.microsoft.com/office/word/2006/wordml" xmlns:wps="http://schemas.microsoft.com/office/word/2010/wordprocessingShape" mc:Ignorable="w14 w15 w16se w16cid w16 w16cex w16sdtdh wp14">
-  <w15:commentEx w15:paraId="05B0D3F2" w15:done="0"/>
+  <w15:commentEx w15:paraId="28D11232" w15:done="0"/>
+  <w15:commentEx w15:paraId="4EFC68E9" w15:done="0"/>
 </w15:commentsEx>
 </file>
 
 <file path=word/commentsExtensible.xml><?xml version="1.0" encoding="utf-8"?>
 <w16cex:commentsExtensible xmlns:wpc="http://schemas.microsoft.com/office/word/2010/wordprocessingCanvas" xmlns:cx="http://schemas.microsoft.com/office/drawing/2014/chartex" xmlns:cx1="http://schemas.microsoft.com/office/drawing/2015/9/8/chartex" xmlns:cx2="http://schemas.microsoft.com/office/drawing/2015/10/21/chartex" xmlns:cx3="http://schemas.microsoft.com/office/drawing/2016/5/9/chartex" xmlns:cx4="http://schemas.microsoft.com/office/drawing/2016/5/10/chartex" xmlns:cx5="http://schemas.microsoft.com/office/drawing/2016/5/11/chartex" xmlns:cx6="http://schemas.microsoft.com/office/drawing/2016/5/12/chartex" xmlns:cx7="http://schemas.microsoft.com/office/drawing/2016/5/13/chartex" xmlns:cx8="http://schemas.microsoft.com/office/drawing/2016/5/14/chartex" xmlns:mc="http://schemas.openxmlformats.org/markup-compatibility/2006" xmlns:aink="http://schemas.microsoft.com/office/drawing/2016/ink" xmlns:am3d="http://schemas.microsoft.com/office/drawing/2017/model3d" xmlns:o="urn:schemas-microsoft-com:office:office" xmlns:r="http://schemas.openxmlformats.org/officeDocument/2006/relationships" xmlns:m="http://schemas.openxmlformats.org/officeDocument/2006/math" xmlns:v="urn:schemas-microsoft-com:vml" xmlns:wp14="http://schemas.microsoft.com/office/word/2010/wordprocessingDrawing" xmlns:wp="http://schemas.openxmlformats.org/drawingml/2006/wordprocessingDrawing" xmlns:w10="urn:schemas-microsoft-com:office:word" xmlns:w="http://schemas.openxmlformats.org/wordprocessingml/2006/main" xmlns:w14="http://schemas.microsoft.com/office/word/2010/wordml" xmlns:w15="http://schemas.microsoft.com/office/word/2012/wordml" xmlns:w16cex="http://schemas.microsoft.com/office/word/2018/wordml/cex" xmlns:w16cid="http://schemas.microsoft.com/office/word/2016/wordml/cid" xmlns:w16="http://schemas.microsoft.com/office/word/2018/wordml" xmlns:w16sdtdh="http://schemas.microsoft.com/office/word/2020/wordml/sdtdatahash" xmlns:w16se="http://schemas.microsoft.com/office/word/2015/wordml/symex" xmlns:wpg="http://schemas.microsoft.com/office/word/2010/wordprocessingGroup" xmlns:wpi="http://schemas.microsoft.com/office/word/2010/wordprocessingInk" xmlns:wne="http://schemas.microsoft.com/office/word/2006/wordml" xmlns:wps="http://schemas.microsoft.com/office/word/2010/wordprocessingShape" mc:Ignorable="w14 w15 w16se w16cid w16 w16cex w16sdtdh wp14">
   <w16cex:commentExtensible w16cex:durableId="2C9B3327" w16cex:dateUtc="2025-10-16T14:02:00Z"/>
+  <w16cex:commentExtensible w16cex:durableId="2CA46528" w16cex:dateUtc="2025-10-16T14:02:00Z"/>
 </w16cex:commentsExtensible>
 </file>
 
 <file path=word/commentsIds.xml><?xml version="1.0" encoding="utf-8"?>
 <w16cid:commentsIds xmlns:wpc="http://schemas.microsoft.com/office/word/2010/wordprocessingCanvas" xmlns:cx="http://schemas.microsoft.com/office/drawing/2014/chartex" xmlns:cx1="http://schemas.microsoft.com/office/drawing/2015/9/8/chartex" xmlns:cx2="http://schemas.microsoft.com/office/drawing/2015/10/21/chartex" xmlns:cx3="http://schemas.microsoft.com/office/drawing/2016/5/9/chartex" xmlns:cx4="http://schemas.microsoft.com/office/drawing/2016/5/10/chartex" xmlns:cx5="http://schemas.microsoft.com/office/drawing/2016/5/11/chartex" xmlns:cx6="http://schemas.microsoft.com/office/drawing/2016/5/12/chartex" xmlns:cx7="http://schemas.microsoft.com/office/drawing/2016/5/13/chartex" xmlns:cx8="http://schemas.microsoft.com/office/drawing/2016/5/14/chartex" xmlns:mc="http://schemas.openxmlformats.org/markup-compatibility/2006" xmlns:aink="http://schemas.microsoft.com/office/drawing/2016/ink" xmlns:am3d="http://schemas.microsoft.com/office/drawing/2017/model3d" xmlns:o="urn:schemas-microsoft-com:office:office" xmlns:r="http://schemas.openxmlformats.org/officeDocument/2006/relationships" xmlns:m="http://schemas.openxmlformats.org/officeDocument/2006/math" xmlns:v="urn:schemas-microsoft-com:vml" xmlns:wp14="http://schemas.microsoft.com/office/word/2010/wordprocessingDrawing" xmlns:wp="http://schemas.openxmlformats.org/drawingml/2006/wordprocessingDrawing" xmlns:w10="urn:schemas-microsoft-com:office:word" xmlns:w="http://schemas.openxmlformats.org/wordprocessingml/2006/main" xmlns:w14="http://schemas.microsoft.com/office/word/2010/wordml" xmlns:w15="http://schemas.microsoft.com/office/word/2012/wordml" xmlns:w16cex="http://schemas.microsoft.com/office/word/2018/wordml/cex" xmlns:w16cid="http://schemas.microsoft.com/office/word/2016/wordml/cid" xmlns:w16="http://schemas.microsoft.com/office/word/2018/wordml" xmlns:w16sdtdh="http://schemas.microsoft.com/office/word/2020/wordml/sdtdatahash" xmlns:w16se="http://schemas.microsoft.com/office/word/2015/wordml/symex" xmlns:wpg="http://schemas.microsoft.com/office/word/2010/wordprocessingGroup" xmlns:wpi="http://schemas.microsoft.com/office/word/2010/wordprocessingInk" xmlns:wne="http://schemas.microsoft.com/office/word/2006/wordml" xmlns:wps="http://schemas.microsoft.com/office/word/2010/wordprocessingShape" mc:Ignorable="w14 w15 w16se w16cid w16 w16cex w16sdtdh wp14">
-  <w16cid:commentId w16cid:paraId="05B0D3F2" w16cid:durableId="2C9B3327"/>
+  <w16cid:commentId w16cid:paraId="28D11232" w16cid:durableId="2C9B3327"/>
+  <w16cid:commentId w16cid:paraId="4EFC68E9" w16cid:durableId="2CA46528"/>
 </w16cid:commentsIds>
 </file>
 
@@ -5671,15 +5804,6 @@
 </file>
 
 <file path=customXml/item2.xml><?xml version="1.0" encoding="utf-8"?>
-<?mso-contentType ?>
-<FormTemplates xmlns="http://schemas.microsoft.com/sharepoint/v3/contenttype/forms">
-  <Display>DocumentLibraryForm</Display>
-  <Edit>DocumentLibraryForm</Edit>
-  <New>DocumentLibraryForm</New>
-</FormTemplates>
-</file>
-
-<file path=customXml/item3.xml><?xml version="1.0" encoding="utf-8"?>
 <ct:contentTypeSchema xmlns:ct="http://schemas.microsoft.com/office/2006/metadata/contentType" xmlns:ma="http://schemas.microsoft.com/office/2006/metadata/properties/metaAttributes" ct:_="" ma:_="" ma:contentTypeName="Document" ma:contentTypeID="0x010100851FAE7F10204346A41098E7E9DC9212" ma:contentTypeVersion="16" ma:contentTypeDescription="Create a new document." ma:contentTypeScope="" ma:versionID="604ac9681cf2cbeeec8abe79640eff57">
   <xsd:schema xmlns:xsd="http://www.w3.org/2001/XMLSchema" xmlns:xs="http://www.w3.org/2001/XMLSchema" xmlns:p="http://schemas.microsoft.com/office/2006/metadata/properties" xmlns:ns1="http://schemas.microsoft.com/sharepoint/v3" xmlns:ns3="e960ec47-3a9a-402c-af06-ddf0f73fb207" xmlns:ns4="c3e7940a-31ff-4bf4-963c-0e9525f0554a" targetNamespace="http://schemas.microsoft.com/office/2006/metadata/properties" ma:root="true" ma:fieldsID="59124dc767b2c2ea959d3117847f0e81" ns1:_="" ns3:_="" ns4:_="">
     <xsd:import namespace="http://schemas.microsoft.com/sharepoint/v3"/>
@@ -5925,6 +6049,15 @@
 </ct:contentTypeSchema>
 </file>
 
+<file path=customXml/item3.xml><?xml version="1.0" encoding="utf-8"?>
+<?mso-contentType ?>
+<FormTemplates xmlns="http://schemas.microsoft.com/sharepoint/v3/contenttype/forms">
+  <Display>DocumentLibraryForm</Display>
+  <Edit>DocumentLibraryForm</Edit>
+  <New>DocumentLibraryForm</New>
+</FormTemplates>
+</file>
+
 <file path=customXml/itemProps1.xml><?xml version="1.0" encoding="utf-8"?>
 <ds:datastoreItem xmlns:ds="http://schemas.openxmlformats.org/officeDocument/2006/customXml" ds:itemID="{87F5FA68-5F27-45CA-AD58-91F7A590141B}">
   <ds:schemaRefs>
@@ -5936,14 +6069,6 @@
 </file>
 
 <file path=customXml/itemProps2.xml><?xml version="1.0" encoding="utf-8"?>
-<ds:datastoreItem xmlns:ds="http://schemas.openxmlformats.org/officeDocument/2006/customXml" ds:itemID="{BC338720-83A1-4C17-BAA8-FFF1E33C8AC2}">
-  <ds:schemaRefs>
-    <ds:schemaRef ds:uri="http://schemas.microsoft.com/sharepoint/v3/contenttype/forms"/>
-  </ds:schemaRefs>
-</ds:datastoreItem>
-</file>
-
-<file path=customXml/itemProps3.xml><?xml version="1.0" encoding="utf-8"?>
 <ds:datastoreItem xmlns:ds="http://schemas.openxmlformats.org/officeDocument/2006/customXml" ds:itemID="{B7C14A57-8D13-42C8-B7E5-A1788F1DCA10}">
   <ds:schemaRefs>
     <ds:schemaRef ds:uri="http://schemas.microsoft.com/office/2006/metadata/contentType"/>
@@ -5961,4 +6086,12 @@
     <ds:schemaRef ds:uri="http://schemas.microsoft.com/internal/obd"/>
   </ds:schemaRefs>
 </ds:datastoreItem>
+</file>
+
+<file path=customXml/itemProps3.xml><?xml version="1.0" encoding="utf-8"?>
+<ds:datastoreItem xmlns:ds="http://schemas.openxmlformats.org/officeDocument/2006/customXml" ds:itemID="{BC338720-83A1-4C17-BAA8-FFF1E33C8AC2}">
+  <ds:schemaRefs>
+    <ds:schemaRef ds:uri="http://schemas.microsoft.com/sharepoint/v3/contenttype/forms"/>
+  </ds:schemaRefs>
+</ds:datastoreItem>
 </file>
</xml_diff>